<commit_message>
Working + tuner ♥
</commit_message>
<xml_diff>
--- a/text/text.docx
+++ b/text/text.docx
@@ -262,8 +262,48 @@
         <w:pStyle w:val="Odstavecseseznamem"/>
         <w:ind w:left="1428"/>
       </w:pPr>
-      <w:r>
-        <w:t>https://arxiv.org/abs/1506.02438</w:t>
+      <w:hyperlink r:id="rId14" w:history="1">
+        <w:r>
+          <w:rPr>
+            <w:rStyle w:val="Hypertextovodkaz"/>
+          </w:rPr>
+          <w:t>https://arxiv.org/abs/1506.02438</w:t>
+        </w:r>
+      </w:hyperlink>
+    </w:p>
+    <w:p>
+      <w:pPr>
+        <w:pStyle w:val="Odstavecseseznamem"/>
+        <w:ind w:left="1428"/>
+      </w:pPr>
+    </w:p>
+    <w:p>
+      <w:pPr>
+        <w:pStyle w:val="Odstavecseseznamem"/>
+        <w:ind w:left="1428"/>
+      </w:pPr>
+      <w:hyperlink r:id="rId15" w:history="1">
+        <w:r>
+          <w:rPr>
+            <w:rStyle w:val="Hypertextovodkaz"/>
+          </w:rPr>
+          <w:t>https://telin.ugent.be/telin-docs/windows/pytorch/</w:t>
+        </w:r>
+      </w:hyperlink>
+    </w:p>
+    <w:p>
+      <w:pPr>
+        <w:pStyle w:val="Odstavecseseznamem"/>
+        <w:ind w:left="1428"/>
+      </w:pPr>
+    </w:p>
+    <w:p>
+      <w:pPr>
+        <w:pStyle w:val="Odstavecseseznamem"/>
+        <w:ind w:left="1428"/>
+      </w:pPr>
+      <w:r>
+        <w:t>https://docs.ray.io/en/latest/ray-core/tasks/using-ray-with-gpus.html</w:t>
       </w:r>
     </w:p>
     <w:p>
@@ -1695,7 +1735,7 @@
       <w:r>
         <w:br/>
       </w:r>
-      <w:hyperlink r:id="rId14" w:history="1">
+      <w:hyperlink r:id="rId16" w:history="1">
         <w:r>
           <w:rPr>
             <w:rStyle w:val="Hypertextovodkaz"/>
@@ -2397,7 +2437,7 @@
                     <pic:cNvPicPr/>
                   </pic:nvPicPr>
                   <pic:blipFill>
-                    <a:blip r:embed="rId15"/>
+                    <a:blip r:embed="rId17"/>
                     <a:stretch>
                       <a:fillRect/>
                     </a:stretch>
@@ -2584,7 +2624,7 @@
                     </pic:cNvPicPr>
                   </pic:nvPicPr>
                   <pic:blipFill>
-                    <a:blip r:embed="rId16">
+                    <a:blip r:embed="rId18">
                       <a:extLst>
                         <a:ext uri="{28A0092B-C50C-407E-A947-70E740481C1C}">
                           <a14:useLocalDpi xmlns:a14="http://schemas.microsoft.com/office/drawing/2010/main" val="0"/>
@@ -2653,7 +2693,7 @@
                     <pic:cNvPicPr/>
                   </pic:nvPicPr>
                   <pic:blipFill>
-                    <a:blip r:embed="rId17"/>
+                    <a:blip r:embed="rId19"/>
                     <a:stretch>
                       <a:fillRect/>
                     </a:stretch>
@@ -2695,7 +2735,7 @@
                     <pic:cNvPicPr/>
                   </pic:nvPicPr>
                   <pic:blipFill>
-                    <a:blip r:embed="rId18"/>
+                    <a:blip r:embed="rId20"/>
                     <a:stretch>
                       <a:fillRect/>
                     </a:stretch>
@@ -2737,7 +2777,7 @@
                     <pic:cNvPicPr/>
                   </pic:nvPicPr>
                   <pic:blipFill>
-                    <a:blip r:embed="rId19"/>
+                    <a:blip r:embed="rId21"/>
                     <a:stretch>
                       <a:fillRect/>
                     </a:stretch>
@@ -2891,7 +2931,7 @@
                     <pic:cNvPicPr/>
                   </pic:nvPicPr>
                   <pic:blipFill>
-                    <a:blip r:embed="rId20"/>
+                    <a:blip r:embed="rId22"/>
                     <a:stretch>
                       <a:fillRect/>
                     </a:stretch>
@@ -2966,7 +3006,7 @@
                     <pic:cNvPicPr/>
                   </pic:nvPicPr>
                   <pic:blipFill>
-                    <a:blip r:embed="rId21"/>
+                    <a:blip r:embed="rId23"/>
                     <a:stretch>
                       <a:fillRect/>
                     </a:stretch>
@@ -3092,7 +3132,7 @@
                     <pic:cNvPicPr/>
                   </pic:nvPicPr>
                   <pic:blipFill>
-                    <a:blip r:embed="rId22"/>
+                    <a:blip r:embed="rId24"/>
                     <a:stretch>
                       <a:fillRect/>
                     </a:stretch>
@@ -3205,7 +3245,7 @@
                     <pic:cNvPicPr/>
                   </pic:nvPicPr>
                   <pic:blipFill>
-                    <a:blip r:embed="rId23"/>
+                    <a:blip r:embed="rId25"/>
                     <a:stretch>
                       <a:fillRect/>
                     </a:stretch>
@@ -3368,7 +3408,7 @@
                     <pic:cNvPicPr/>
                   </pic:nvPicPr>
                   <pic:blipFill>
-                    <a:blip r:embed="rId24"/>
+                    <a:blip r:embed="rId26"/>
                     <a:stretch>
                       <a:fillRect/>
                     </a:stretch>
@@ -3666,7 +3706,7 @@
                     <pic:cNvPicPr/>
                   </pic:nvPicPr>
                   <pic:blipFill>
-                    <a:blip r:embed="rId25"/>
+                    <a:blip r:embed="rId27"/>
                     <a:stretch>
                       <a:fillRect/>
                     </a:stretch>
@@ -3712,7 +3752,7 @@
                     <pic:cNvPicPr/>
                   </pic:nvPicPr>
                   <pic:blipFill>
-                    <a:blip r:embed="rId26"/>
+                    <a:blip r:embed="rId28"/>
                     <a:stretch>
                       <a:fillRect/>
                     </a:stretch>
@@ -3857,7 +3897,7 @@
                     <pic:cNvPicPr/>
                   </pic:nvPicPr>
                   <pic:blipFill rotWithShape="1">
-                    <a:blip r:embed="rId27"/>
+                    <a:blip r:embed="rId29"/>
                     <a:srcRect b="12077"/>
                     <a:stretch/>
                   </pic:blipFill>

</xml_diff>